<commit_message>
add articles on amazon go
</commit_message>
<xml_diff>
--- a/Week7_Challenges/BachmeierNTIM8130-7.docx
+++ b/Week7_Challenges/BachmeierNTIM8130-7.docx
@@ -13,11 +13,19 @@
         <w:pStyle w:val="Title"/>
       </w:pPr>
       <w:r>
-        <w:t xml:space="preserve">Section 1: Week </w:t>
-      </w:r>
-      <w:r>
-        <w:t>2</w:t>
-      </w:r>
+        <w:t xml:space="preserve">Section </w:t>
+      </w:r>
+      <w:r>
+        <w:t>3</w:t>
+      </w:r>
+      <w:r>
+        <w:t xml:space="preserve">: Week </w:t>
+      </w:r>
+      <w:r>
+        <w:t>7</w:t>
+      </w:r>
+      <w:bookmarkStart w:id="0" w:name="_GoBack"/>
+      <w:bookmarkEnd w:id="0"/>
       <w:r>
         <w:t xml:space="preserve">: </w:t>
       </w:r>
@@ -105,8 +113,6 @@
         <w:lastRenderedPageBreak/>
         <w:t>Organizational Data Management Problems</w:t>
       </w:r>
-      <w:bookmarkStart w:id="0" w:name="_GoBack"/>
-      <w:bookmarkEnd w:id="0"/>
     </w:p>
     <w:sectPr>
       <w:headerReference w:type="default" r:id="rId7"/>
@@ -1204,7 +1210,7 @@
 </file>
 
 <file path=customXml/itemProps1.xml><?xml version="1.0" encoding="utf-8"?>
-<ds:datastoreItem xmlns:ds="http://schemas.openxmlformats.org/officeDocument/2006/customXml" ds:itemID="{7E77AD94-6153-4A57-B983-5B06B2CC12FE}">
+<ds:datastoreItem xmlns:ds="http://schemas.openxmlformats.org/officeDocument/2006/customXml" ds:itemID="{1773B2A5-7960-435A-A44E-95703E35558B}">
   <ds:schemaRefs>
     <ds:schemaRef ds:uri="http://schemas.openxmlformats.org/officeDocument/2006/bibliography"/>
   </ds:schemaRefs>

</xml_diff>

<commit_message>
most of page 3-- eli getting bored
</commit_message>
<xml_diff>
--- a/Week7_Challenges/BachmeierNTIM8130-7.docx
+++ b/Week7_Challenges/BachmeierNTIM8130-7.docx
@@ -10,7 +10,7 @@
     <w:p/>
     <w:p>
       <w:pPr>
-        <w:pStyle w:val="Title"/>
+        <w:pStyle w:val="Heading1"/>
       </w:pPr>
       <w:r>
         <w:t xml:space="preserve">Section </w:t>
@@ -28,7 +28,7 @@
         <w:t xml:space="preserve">: </w:t>
       </w:r>
       <w:r>
-        <w:t>Enhancing Physical Shopping with RFID</w:t>
+        <w:t>Radio Frequency Identifiers and Data Mining</w:t>
       </w:r>
     </w:p>
     <w:p>
@@ -97,7 +97,7 @@
       </w:pPr>
       <w:r>
         <w:lastRenderedPageBreak/>
-        <w:t>Enhancing Shopping Experience with RFID</w:t>
+        <w:t>Radio Frequency Identifiers and Data Mining</w:t>
       </w:r>
     </w:p>
     <w:p>
@@ -381,16 +381,78 @@
       <w:r>
         <w:t>store?</w:t>
       </w:r>
+    </w:p>
+    <w:p>
+      <w:pPr>
+        <w:pStyle w:val="Heading2"/>
+      </w:pPr>
+      <w:r>
+        <w:t>Information Generated</w:t>
+      </w:r>
+    </w:p>
+    <w:p>
+      <w:r>
+        <w:tab/>
+        <w:t xml:space="preserve">Along with metrics around supply chain utilization, insights into incomplete orders, and simplifying checkout experiences—RFID and related technologies can generate information about process inefficiencies and safety issues across the employee population.  </w:t>
+      </w:r>
+      <w:proofErr w:type="spellStart"/>
+      <w:r>
+        <w:t>Norgan</w:t>
+      </w:r>
+      <w:proofErr w:type="spellEnd"/>
+      <w:r>
+        <w:t xml:space="preserve"> et al. </w:t>
+      </w:r>
+      <w:r>
+        <w:lastRenderedPageBreak/>
+        <w:t>(2020) discuss a recent case study where a l</w:t>
+      </w:r>
+      <w:r>
+        <w:t>aboratory</w:t>
+      </w:r>
+      <w:r>
+        <w:t xml:space="preserve"> transitioned from barcodes to RFID and began automatically scanning all specimens as they moved between locations.  Mining the physical path through the builds could discover cross-division dependencies that slowed down processing times.  Management could also gain visibility into training gaps, as different </w:t>
+      </w:r>
+      <w:proofErr w:type="gramStart"/>
+      <w:r>
+        <w:t>work-stations</w:t>
+      </w:r>
+      <w:proofErr w:type="gramEnd"/>
+      <w:r>
+        <w:t xml:space="preserve"> automatically report both the incoming work and employees actualized time.</w:t>
+      </w:r>
+      <w:r>
+        <w:t xml:space="preserve">  Consider a situation where safely completing a process takes at least sixty seconds, and a technician has a meantime of thirty seconds.  </w:t>
+      </w:r>
+      <w:r>
+        <w:t xml:space="preserve">Surfacing this information without granular automated metrics would be challenging to </w:t>
+      </w:r>
+      <w:r>
+        <w:t xml:space="preserve">even </w:t>
+      </w:r>
+      <w:r>
+        <w:t xml:space="preserve">scale across </w:t>
+      </w:r>
+      <w:r>
+        <w:t>small teams</w:t>
+      </w:r>
+      <w:r>
+        <w:t>.</w:t>
+      </w:r>
+      <w:r>
+        <w:t xml:space="preserve">  These learnings apply to other industries and professions, providing employee performance data while reducing leadership overhead.</w:t>
+      </w:r>
+      <w:r>
+        <w:t xml:space="preserve">  For example, a contracted maintenance crew needs to do one lap around the building every four hours.  Instead of paying a supervisor to oversee this effort, RFID scanners distributed around the building can </w:t>
+      </w:r>
+      <w:r>
+        <w:t xml:space="preserve">detect </w:t>
+      </w:r>
+      <w:r>
+        <w:t>the crew is making their rounds.</w:t>
+      </w:r>
       <w:bookmarkStart w:id="0" w:name="_GoBack"/>
       <w:bookmarkEnd w:id="0"/>
-    </w:p>
-    <w:p>
-      <w:pPr>
-        <w:pStyle w:val="Heading2"/>
-      </w:pPr>
-      <w:r>
-        <w:t>Information Generated</w:t>
-      </w:r>
     </w:p>
     <w:p>
       <w:pPr>
@@ -1581,13 +1643,29 @@
       </b:Author>
     </b:Author>
     <b:JournalName>Journal of Business &amp; Management.  Volume 24, Issue 1</b:JournalName>
+    <b:RefOrder>6</b:RefOrder>
+  </b:Source>
+  <b:Source>
+    <b:Tag>Nor20</b:Tag>
+    <b:SourceType>JournalArticle</b:SourceType>
+    <b:Guid>{117B3BF9-4ACC-47EF-B71B-C7452F9C4FB1}</b:Guid>
+    <b:Author>
+      <b:Author>
+        <b:Corporate>Norgan et al.</b:Corporate>
+      </b:Author>
+    </b:Author>
+    <b:Title>Radio-Frequency Identification Specimen Tracking to Improve Quality in Anatomic Pathology</b:Title>
+    <b:JournalName>Archives of Pathology &amp; Laboratory Medicine.  February.</b:JournalName>
+    <b:Year>2020</b:Year>
+    <b:Pages>189-195</b:Pages>
+    <b:ConferenceName>Archives of Pathology &amp; Laboratory Medicine</b:ConferenceName>
     <b:RefOrder>5</b:RefOrder>
   </b:Source>
 </b:Sources>
 </file>
 
 <file path=customXml/itemProps1.xml><?xml version="1.0" encoding="utf-8"?>
-<ds:datastoreItem xmlns:ds="http://schemas.openxmlformats.org/officeDocument/2006/customXml" ds:itemID="{1C5459CA-D6F1-4812-BEE2-4AB0D9532762}">
+<ds:datastoreItem xmlns:ds="http://schemas.openxmlformats.org/officeDocument/2006/customXml" ds:itemID="{78F78EE7-AAA5-4DFC-8FBD-0657E13C1C2F}">
   <ds:schemaRefs>
     <ds:schemaRef ds:uri="http://schemas.openxmlformats.org/officeDocument/2006/bibliography"/>
   </ds:schemaRefs>

</xml_diff>

<commit_message>
little ranty but well clean up in editing
</commit_message>
<xml_diff>
--- a/Week7_Challenges/BachmeierNTIM8130-7.docx
+++ b/Week7_Challenges/BachmeierNTIM8130-7.docx
@@ -457,7 +457,10 @@
         <w:pStyle w:val="Heading2"/>
       </w:pPr>
       <w:r>
-        <w:t>Current and Future Advancements</w:t>
+        <w:t xml:space="preserve">Current </w:t>
+      </w:r>
+      <w:r>
+        <w:t>Limitations</w:t>
       </w:r>
     </w:p>
     <w:p>
@@ -543,15 +546,342 @@
       <w:r>
         <w:t>Conclusions</w:t>
       </w:r>
+      <w:r>
+        <w:t xml:space="preserve"> and Final Thoughts</w:t>
+      </w:r>
     </w:p>
     <w:p>
       <w:r>
         <w:tab/>
-        <w:t xml:space="preserve">Radio Frequency Identifiers (RFID) provide an economical approach to tag specific objects and track their lifecycle to derive metrics at instance level granularity.  </w:t>
-      </w:r>
-      <w:bookmarkStart w:id="0" w:name="_GoBack"/>
-      <w:bookmarkEnd w:id="0"/>
+        <w:t>Radio Frequency Identifiers (RFID) provide an economical approach to tag specific objects and track their lifecycle to derive metrics at instance level granularity.</w:t>
+      </w:r>
+      <w:r>
+        <w:t xml:space="preserve">  Organizations can use this technology to gain insights into a wide variety of scenarios, such as </w:t>
+      </w:r>
+      <w:r>
+        <w:t>customer behavior analysis,</w:t>
+      </w:r>
+      <w:r>
+        <w:t xml:space="preserve"> supply chain management, and employee safety.  As businesses devise strategies to operationalize this information into business intelligence, it gives them a competitive advantage to reduce overhead and discover partial sales transactions.  Amazon Go is evolving these ideas one step further and removing cashiers, allowing for extended store hours and seamless shopping experience.  However, RFID has physical characteristics that prevent its deployment into specific environments.  Researchers are looking at alternative technologies like 5G and </w:t>
+      </w:r>
+      <w:proofErr w:type="spellStart"/>
+      <w:r>
+        <w:t>WiFi</w:t>
+      </w:r>
+      <w:proofErr w:type="spellEnd"/>
+      <w:r>
+        <w:t xml:space="preserve">, to integrate into existing topologies.  Irrespective of the underlying media, the process continues to be the </w:t>
+      </w:r>
+      <w:r>
+        <w:lastRenderedPageBreak/>
+        <w:t>same flow with unique identifiers and metadata fixated to each entity.  Then decentralized systems can query those tags and make intelligent decisions.  When the content is video-centric, alternative representations of those identities can exist, such as through facial and object recognition.</w:t>
+      </w:r>
+      <w:r>
+        <w:t xml:space="preserve">  As these known agents make decisions within a given environment, rules can predict if their actions are meet some policy.  For example, Amazon Go might predict that a buyer took a can of coke from the fridge, and that increases the shopping cart total by 1.50$.  These same data mining capabilities should equally apply to the virtual world, such as a web client receives a random identifier and browser cookie.  As that client traverse the website, it also creates a path (e.g., click-stream) that analysis can review and optimize.  Perhaps the individual in either the physical or virtual world is not particularly relevant.  Instead, the aggregate trend becomes the focus of research to reduce specific aspects.</w:t>
+      </w:r>
+      <w:r>
+        <w:t xml:space="preserve">  Ultimately the virtual, radio, and video scenario are describing the same data mining problem, with the feature space and complexity to train changing.</w:t>
+      </w:r>
     </w:p>
+    <w:p>
+      <w:r>
+        <w:br w:type="page"/>
+      </w:r>
+    </w:p>
+    <w:sdt>
+      <w:sdtPr>
+        <w:id w:val="-62877859"/>
+        <w:docPartObj>
+          <w:docPartGallery w:val="Bibliographies"/>
+          <w:docPartUnique/>
+        </w:docPartObj>
+      </w:sdtPr>
+      <w:sdtEndPr>
+        <w:rPr>
+          <w:b w:val="0"/>
+        </w:rPr>
+      </w:sdtEndPr>
+      <w:sdtContent>
+        <w:bookmarkStart w:id="0" w:name="_GoBack" w:displacedByCustomXml="prev"/>
+        <w:p>
+          <w:pPr>
+            <w:pStyle w:val="Heading1"/>
+            <w:rPr>
+              <w:b w:val="0"/>
+              <w:bCs/>
+            </w:rPr>
+          </w:pPr>
+          <w:r>
+            <w:rPr>
+              <w:b w:val="0"/>
+              <w:bCs/>
+            </w:rPr>
+            <w:t>References</w:t>
+          </w:r>
+        </w:p>
+        <w:bookmarkEnd w:id="0" w:displacedByCustomXml="next"/>
+        <w:sdt>
+          <w:sdtPr>
+            <w:id w:val="-573587230"/>
+            <w:bibliography/>
+          </w:sdtPr>
+          <w:sdtContent>
+            <w:p>
+              <w:pPr>
+                <w:pStyle w:val="Bibliography"/>
+                <w:ind w:left="720" w:hanging="720"/>
+                <w:rPr>
+                  <w:noProof/>
+                </w:rPr>
+              </w:pPr>
+              <w:r>
+                <w:fldChar w:fldCharType="begin"/>
+              </w:r>
+              <w:r>
+                <w:instrText xml:space="preserve"> BIBLIOGRAPHY </w:instrText>
+              </w:r>
+              <w:r>
+                <w:fldChar w:fldCharType="separate"/>
+              </w:r>
+              <w:r>
+                <w:rPr>
+                  <w:noProof/>
+                </w:rPr>
+                <w:t xml:space="preserve">Adding RFID Capabilities to IoT Technologies: Proof-of-Concept on Microwave Doppler Sensors. (2019). </w:t>
+              </w:r>
+              <w:r>
+                <w:rPr>
+                  <w:i/>
+                  <w:iCs/>
+                  <w:noProof/>
+                </w:rPr>
+                <w:t>IEEE International Conference on RFID Technology and Applications. September.</w:t>
+              </w:r>
+              <w:r>
+                <w:rPr>
+                  <w:noProof/>
+                </w:rPr>
+                <w:t xml:space="preserve"> </w:t>
+              </w:r>
+            </w:p>
+            <w:p>
+              <w:pPr>
+                <w:pStyle w:val="Bibliography"/>
+                <w:ind w:left="720" w:hanging="720"/>
+                <w:rPr>
+                  <w:noProof/>
+                </w:rPr>
+              </w:pPr>
+              <w:r>
+                <w:rPr>
+                  <w:noProof/>
+                </w:rPr>
+                <w:t xml:space="preserve">Bolic et al. (2010). </w:t>
+              </w:r>
+              <w:r>
+                <w:rPr>
+                  <w:i/>
+                  <w:iCs/>
+                  <w:noProof/>
+                </w:rPr>
+                <w:t>RFID Systems: Research Trends and Challenges.</w:t>
+              </w:r>
+              <w:r>
+                <w:rPr>
+                  <w:noProof/>
+                </w:rPr>
+                <w:t xml:space="preserve"> Chichester, West Sussex: Wiley.</w:t>
+              </w:r>
+            </w:p>
+            <w:p>
+              <w:pPr>
+                <w:pStyle w:val="Bibliography"/>
+                <w:ind w:left="720" w:hanging="720"/>
+                <w:rPr>
+                  <w:noProof/>
+                </w:rPr>
+              </w:pPr>
+              <w:r>
+                <w:rPr>
+                  <w:noProof/>
+                </w:rPr>
+                <w:t xml:space="preserve">Fong et al. (2016). Improvised methods for tackling big data stream mining challenges: case study of human activity recognition. </w:t>
+              </w:r>
+              <w:r>
+                <w:rPr>
+                  <w:i/>
+                  <w:iCs/>
+                  <w:noProof/>
+                </w:rPr>
+                <w:t>Journal of Supercomputing. October. Volume 72, Issue 10</w:t>
+              </w:r>
+              <w:r>
+                <w:rPr>
+                  <w:noProof/>
+                </w:rPr>
+                <w:t>, 3927-3959.</w:t>
+              </w:r>
+            </w:p>
+            <w:p>
+              <w:pPr>
+                <w:pStyle w:val="Bibliography"/>
+                <w:ind w:left="720" w:hanging="720"/>
+                <w:rPr>
+                  <w:noProof/>
+                </w:rPr>
+              </w:pPr>
+              <w:r>
+                <w:rPr>
+                  <w:noProof/>
+                </w:rPr>
+                <w:t xml:space="preserve">Norgan et al. (2020). Radio-Frequency Identification Specimen Tracking to Improve Quality in Anatomic Pathology. </w:t>
+              </w:r>
+              <w:r>
+                <w:rPr>
+                  <w:i/>
+                  <w:iCs/>
+                  <w:noProof/>
+                </w:rPr>
+                <w:t>Archives of Pathology &amp; Laboratory Medicine. February.</w:t>
+              </w:r>
+              <w:r>
+                <w:rPr>
+                  <w:noProof/>
+                </w:rPr>
+                <w:t>, 189-195.</w:t>
+              </w:r>
+            </w:p>
+            <w:p>
+              <w:pPr>
+                <w:pStyle w:val="Bibliography"/>
+                <w:ind w:left="720" w:hanging="720"/>
+                <w:rPr>
+                  <w:noProof/>
+                </w:rPr>
+              </w:pPr>
+              <w:r>
+                <w:rPr>
+                  <w:noProof/>
+                </w:rPr>
+                <w:t xml:space="preserve">Polacco, A., &amp; Backes, K. (2018). The Amazon Go Concept: Implications, Applications, and Sustainability. </w:t>
+              </w:r>
+              <w:r>
+                <w:rPr>
+                  <w:i/>
+                  <w:iCs/>
+                  <w:noProof/>
+                </w:rPr>
+                <w:t>Journal of Business &amp; Management. Volume 24, Issue 1</w:t>
+              </w:r>
+              <w:r>
+                <w:rPr>
+                  <w:noProof/>
+                </w:rPr>
+                <w:t>, 80-93.</w:t>
+              </w:r>
+            </w:p>
+            <w:p>
+              <w:pPr>
+                <w:pStyle w:val="Bibliography"/>
+                <w:ind w:left="720" w:hanging="720"/>
+                <w:rPr>
+                  <w:noProof/>
+                </w:rPr>
+              </w:pPr>
+              <w:r>
+                <w:rPr>
+                  <w:noProof/>
+                </w:rPr>
+                <w:t xml:space="preserve">Sakuai et al. (2010). Application of the RFID Data Mining to an Apparel Field. </w:t>
+              </w:r>
+              <w:r>
+                <w:rPr>
+                  <w:i/>
+                  <w:iCs/>
+                  <w:noProof/>
+                </w:rPr>
+                <w:t>13th International Conference on Network-Based Information Systems Network-Based Information Systems (NBiS). Sept, 2010.</w:t>
+              </w:r>
+              <w:r>
+                <w:rPr>
+                  <w:noProof/>
+                </w:rPr>
+                <w:t xml:space="preserve"> </w:t>
+              </w:r>
+            </w:p>
+            <w:p>
+              <w:pPr>
+                <w:pStyle w:val="Bibliography"/>
+                <w:ind w:left="720" w:hanging="720"/>
+                <w:rPr>
+                  <w:noProof/>
+                </w:rPr>
+              </w:pPr>
+              <w:r>
+                <w:rPr>
+                  <w:noProof/>
+                </w:rPr>
+                <w:t xml:space="preserve">Wankhde et al. (2018). Just Walk-Out Technology and its Challenges: A Case of Amazon Go. </w:t>
+              </w:r>
+              <w:r>
+                <w:rPr>
+                  <w:i/>
+                  <w:iCs/>
+                  <w:noProof/>
+                </w:rPr>
+                <w:t>2018 International Conference on Inventive Research in Computing Applications (ICIRCA).</w:t>
+              </w:r>
+              <w:r>
+                <w:rPr>
+                  <w:noProof/>
+                </w:rPr>
+                <w:t xml:space="preserve"> </w:t>
+              </w:r>
+            </w:p>
+            <w:p>
+              <w:pPr>
+                <w:pStyle w:val="Bibliography"/>
+                <w:ind w:left="720" w:hanging="720"/>
+                <w:rPr>
+                  <w:noProof/>
+                </w:rPr>
+              </w:pPr>
+              <w:r>
+                <w:rPr>
+                  <w:noProof/>
+                </w:rPr>
+                <w:t xml:space="preserve">Zhang et al. (2018). Inventory misplacement and demand forecast error in the supply chain: profitable RFID strategies under wholesale and buy-back contracts. </w:t>
+              </w:r>
+              <w:r>
+                <w:rPr>
+                  <w:i/>
+                  <w:iCs/>
+                  <w:noProof/>
+                </w:rPr>
+                <w:t>International Journal of Production Research. Aug2018, Vol. 56 Issue 15</w:t>
+              </w:r>
+              <w:r>
+                <w:rPr>
+                  <w:noProof/>
+                </w:rPr>
+                <w:t>, 5188-5205.</w:t>
+              </w:r>
+            </w:p>
+            <w:p>
+              <w:r>
+                <w:rPr>
+                  <w:b/>
+                  <w:bCs/>
+                  <w:noProof/>
+                </w:rPr>
+                <w:lastRenderedPageBreak/>
+                <w:fldChar w:fldCharType="end"/>
+              </w:r>
+            </w:p>
+          </w:sdtContent>
+        </w:sdt>
+      </w:sdtContent>
+    </w:sdt>
     <w:sectPr>
       <w:headerReference w:type="default" r:id="rId7"/>
       <w:pgSz w:w="12240" w:h="15840"/>
@@ -1345,6 +1675,14 @@
       <w:szCs w:val="18"/>
     </w:rPr>
   </w:style>
+  <w:style w:type="paragraph" w:styleId="Bibliography">
+    <w:name w:val="Bibliography"/>
+    <w:basedOn w:val="Normal"/>
+    <w:next w:val="Normal"/>
+    <w:uiPriority w:val="37"/>
+    <w:unhideWhenUsed/>
+    <w:rsid w:val="00BE637D"/>
+  </w:style>
 </w:styles>
 </file>
 
@@ -1771,7 +2109,7 @@
 </file>
 
 <file path=customXml/itemProps1.xml><?xml version="1.0" encoding="utf-8"?>
-<ds:datastoreItem xmlns:ds="http://schemas.openxmlformats.org/officeDocument/2006/customXml" ds:itemID="{96059A7E-FA0E-464D-A474-88F6987C3ED5}">
+<ds:datastoreItem xmlns:ds="http://schemas.openxmlformats.org/officeDocument/2006/customXml" ds:itemID="{038EB3F3-8693-4F32-AFC4-3043A2DF83ED}">
   <ds:schemaRefs>
     <ds:schemaRef ds:uri="http://schemas.openxmlformats.org/officeDocument/2006/bibliography"/>
   </ds:schemaRefs>

</xml_diff>